<commit_message>
archivos autor tema 4 grado 08
</commit_message>
<xml_diff>
--- a/fuentes/contenidos/grado08/guion03/MA_08_03_CO_REC150.docx
+++ b/fuentes/contenidos/grado08/guion03/MA_08_03_CO_REC150.docx
@@ -81,7 +81,29 @@
           <w:highlight w:val="green"/>
           <w:lang w:val="es-ES_tradnl"/>
         </w:rPr>
-        <w:t>Nombre del guión a que corresponde el ejercicio</w:t>
+        <w:t xml:space="preserve">Nombre del </w:t>
+      </w:r>
+      <w:proofErr w:type="spellStart"/>
+      <w:r>
+        <w:rPr>
+          <w:rFonts w:ascii="Arial" w:hAnsi="Arial"/>
+          <w:sz w:val="18"/>
+          <w:szCs w:val="18"/>
+          <w:highlight w:val="green"/>
+          <w:lang w:val="es-ES_tradnl"/>
+        </w:rPr>
+        <w:t>guión</w:t>
+      </w:r>
+      <w:proofErr w:type="spellEnd"/>
+      <w:r>
+        <w:rPr>
+          <w:rFonts w:ascii="Arial" w:hAnsi="Arial"/>
+          <w:sz w:val="18"/>
+          <w:szCs w:val="18"/>
+          <w:highlight w:val="green"/>
+          <w:lang w:val="es-ES_tradnl"/>
+        </w:rPr>
+        <w:t xml:space="preserve"> a que corresponde el ejercicio</w:t>
       </w:r>
     </w:p>
     <w:p>
@@ -2023,7 +2045,29 @@
           <w:highlight w:val="green"/>
           <w:lang w:val="es-ES_tradnl"/>
         </w:rPr>
-        <w:t>Nivel del ejercicio, 1-Fácil, 2-Medio ó 3-Difícil</w:t>
+        <w:t xml:space="preserve">Nivel del ejercicio, 1-Fácil, 2-Medio </w:t>
+      </w:r>
+      <w:proofErr w:type="spellStart"/>
+      <w:r>
+        <w:rPr>
+          <w:rFonts w:ascii="Arial" w:hAnsi="Arial"/>
+          <w:sz w:val="18"/>
+          <w:szCs w:val="18"/>
+          <w:highlight w:val="green"/>
+          <w:lang w:val="es-ES_tradnl"/>
+        </w:rPr>
+        <w:t>ó</w:t>
+      </w:r>
+      <w:proofErr w:type="spellEnd"/>
+      <w:r>
+        <w:rPr>
+          <w:rFonts w:ascii="Arial" w:hAnsi="Arial"/>
+          <w:sz w:val="18"/>
+          <w:szCs w:val="18"/>
+          <w:highlight w:val="green"/>
+          <w:lang w:val="es-ES_tradnl"/>
+        </w:rPr>
+        <w:t xml:space="preserve"> 3-Difícil</w:t>
       </w:r>
     </w:p>
     <w:p>
@@ -2628,14 +2672,23 @@
           <w:sz w:val="18"/>
           <w:szCs w:val="18"/>
         </w:rPr>
-        <w:t xml:space="preserve">A partir de la siguiente fila, el primer y el </w:t>
-      </w:r>
+        <w:t xml:space="preserve">A partir de la siguiente fila, el primer y </w:t>
+      </w:r>
+      <w:proofErr w:type="gramStart"/>
       <w:r>
         <w:rPr>
           <w:rFonts w:ascii="Arial" w:eastAsiaTheme="minorEastAsia" w:hAnsi="Arial" w:cs="Arial"/>
           <w:sz w:val="18"/>
           <w:szCs w:val="18"/>
         </w:rPr>
+        <w:t xml:space="preserve">el </w:t>
+      </w:r>
+      <w:r>
+        <w:rPr>
+          <w:rFonts w:ascii="Arial" w:eastAsiaTheme="minorEastAsia" w:hAnsi="Arial" w:cs="Arial"/>
+          <w:sz w:val="18"/>
+          <w:szCs w:val="18"/>
+        </w:rPr>
         <w:t xml:space="preserve">último </w:t>
       </w:r>
       <w:r>
@@ -2654,6 +2707,7 @@
         </w:rPr>
         <w:t>s</w:t>
       </w:r>
+      <w:proofErr w:type="gramEnd"/>
       <w:r>
         <w:rPr>
           <w:rFonts w:ascii="Arial" w:eastAsiaTheme="minorEastAsia" w:hAnsi="Arial" w:cs="Arial"/>
@@ -5689,7 +5743,29 @@
           <w:highlight w:val="yellow"/>
           <w:lang w:val="es-ES_tradnl"/>
         </w:rPr>
-        <w:t>Nombre de archivo Shutterstock o descripción de ilustración a crear</w:t>
+        <w:t xml:space="preserve">Nombre de archivo </w:t>
+      </w:r>
+      <w:proofErr w:type="spellStart"/>
+      <w:r>
+        <w:rPr>
+          <w:rFonts w:ascii="Arial" w:hAnsi="Arial" w:cs="Arial"/>
+          <w:sz w:val="18"/>
+          <w:szCs w:val="18"/>
+          <w:highlight w:val="yellow"/>
+          <w:lang w:val="es-ES_tradnl"/>
+        </w:rPr>
+        <w:t>Shutterstock</w:t>
+      </w:r>
+      <w:proofErr w:type="spellEnd"/>
+      <w:r>
+        <w:rPr>
+          <w:rFonts w:ascii="Arial" w:hAnsi="Arial" w:cs="Arial"/>
+          <w:sz w:val="18"/>
+          <w:szCs w:val="18"/>
+          <w:highlight w:val="yellow"/>
+          <w:lang w:val="es-ES_tradnl"/>
+        </w:rPr>
+        <w:t xml:space="preserve"> o descripción de ilustración a crear</w:t>
       </w:r>
     </w:p>
     <w:p>
@@ -6057,7 +6133,29 @@
                 <w:szCs w:val="18"/>
                 <w:lang w:val="es-ES_tradnl"/>
               </w:rPr>
-              <w:t>Contenido del texto (max. 30 caracteres)</w:t>
+              <w:t>Contenido del texto (</w:t>
+            </w:r>
+            <w:proofErr w:type="spellStart"/>
+            <w:r>
+              <w:rPr>
+                <w:rFonts w:ascii="Arial" w:hAnsi="Arial" w:cs="Arial"/>
+                <w:i/>
+                <w:sz w:val="18"/>
+                <w:szCs w:val="18"/>
+                <w:lang w:val="es-ES_tradnl"/>
+              </w:rPr>
+              <w:t>max</w:t>
+            </w:r>
+            <w:proofErr w:type="spellEnd"/>
+            <w:r>
+              <w:rPr>
+                <w:rFonts w:ascii="Arial" w:hAnsi="Arial" w:cs="Arial"/>
+                <w:i/>
+                <w:sz w:val="18"/>
+                <w:szCs w:val="18"/>
+                <w:lang w:val="es-ES_tradnl"/>
+              </w:rPr>
+              <w:t>. 30 caracteres)</w:t>
             </w:r>
           </w:p>
         </w:tc>
@@ -6195,6 +6293,7 @@
                     <w:lang w:val="es-ES_tradnl"/>
                   </w:rPr>
                 </w:pPr>
+                <w:proofErr w:type="spellStart"/>
                 <w:r>
                   <w:rPr>
                     <w:rFonts w:ascii="Arial" w:hAnsi="Arial" w:cs="Arial"/>
@@ -6204,6 +6303,7 @@
                   </w:rPr>
                   <w:t>CenterTop</w:t>
                 </w:r>
+                <w:proofErr w:type="spellEnd"/>
               </w:p>
             </w:tc>
           </w:sdtContent>
@@ -6306,6 +6406,7 @@
                     <w:lang w:val="es-ES_tradnl"/>
                   </w:rPr>
                 </w:pPr>
+                <w:proofErr w:type="spellStart"/>
                 <w:r>
                   <w:rPr>
                     <w:rFonts w:ascii="Arial" w:hAnsi="Arial" w:cs="Arial"/>
@@ -6315,6 +6416,7 @@
                   </w:rPr>
                   <w:t>LeftCenter</w:t>
                 </w:r>
+                <w:proofErr w:type="spellEnd"/>
               </w:p>
             </w:tc>
           </w:sdtContent>
@@ -6417,6 +6519,7 @@
                     <w:lang w:val="es-ES_tradnl"/>
                   </w:rPr>
                 </w:pPr>
+                <w:proofErr w:type="spellStart"/>
                 <w:r>
                   <w:rPr>
                     <w:rFonts w:ascii="Arial" w:hAnsi="Arial" w:cs="Arial"/>
@@ -6426,6 +6529,7 @@
                   </w:rPr>
                   <w:t>RightCenter</w:t>
                 </w:r>
+                <w:proofErr w:type="spellEnd"/>
               </w:p>
             </w:tc>
           </w:sdtContent>
@@ -6447,6 +6551,7 @@
                 <w:lang w:val="es-ES_tradnl"/>
               </w:rPr>
             </w:pPr>
+            <w:bookmarkStart w:id="0" w:name="_GoBack" w:colFirst="1" w:colLast="1"/>
             <w:r>
               <w:rPr>
                 <w:rFonts w:ascii="Arial" w:hAnsi="Arial" w:cs="Arial"/>
@@ -6582,6 +6687,7 @@
                                         <w:lang w:val="es-ES"/>
                                       </w:rPr>
                                     </w:pPr>
+                                    <w:proofErr w:type="spellStart"/>
                                     <w:r>
                                       <w:rPr>
                                         <w:sz w:val="18"/>
@@ -6589,6 +6695,7 @@
                                       </w:rPr>
                                       <w:t>LeftTop</w:t>
                                     </w:r>
+                                    <w:proofErr w:type="spellEnd"/>
                                   </w:p>
                                 </w:txbxContent>
                               </wps:txbx>
@@ -6628,6 +6735,7 @@
                                         <w:lang w:val="es-ES"/>
                                       </w:rPr>
                                     </w:pPr>
+                                    <w:proofErr w:type="spellStart"/>
                                     <w:r>
                                       <w:rPr>
                                         <w:sz w:val="18"/>
@@ -6642,6 +6750,7 @@
                                       </w:rPr>
                                       <w:t>Top</w:t>
                                     </w:r>
+                                    <w:proofErr w:type="spellEnd"/>
                                   </w:p>
                                 </w:txbxContent>
                               </wps:txbx>
@@ -6681,6 +6790,7 @@
                                         <w:lang w:val="es-ES"/>
                                       </w:rPr>
                                     </w:pPr>
+                                    <w:proofErr w:type="spellStart"/>
                                     <w:r>
                                       <w:rPr>
                                         <w:sz w:val="18"/>
@@ -6695,6 +6805,7 @@
                                       </w:rPr>
                                       <w:t>Top</w:t>
                                     </w:r>
+                                    <w:proofErr w:type="spellEnd"/>
                                   </w:p>
                                 </w:txbxContent>
                               </wps:txbx>
@@ -6734,6 +6845,7 @@
                                         <w:lang w:val="es-ES"/>
                                       </w:rPr>
                                     </w:pPr>
+                                    <w:proofErr w:type="spellStart"/>
                                     <w:r>
                                       <w:rPr>
                                         <w:sz w:val="18"/>
@@ -6748,6 +6860,7 @@
                                       </w:rPr>
                                       <w:t>Center</w:t>
                                     </w:r>
+                                    <w:proofErr w:type="spellEnd"/>
                                   </w:p>
                                 </w:txbxContent>
                               </wps:txbx>
@@ -6787,6 +6900,7 @@
                                         <w:lang w:val="es-ES"/>
                                       </w:rPr>
                                     </w:pPr>
+                                    <w:proofErr w:type="spellStart"/>
                                     <w:r>
                                       <w:rPr>
                                         <w:sz w:val="18"/>
@@ -6794,6 +6908,7 @@
                                       </w:rPr>
                                       <w:t>CenterCenter</w:t>
                                     </w:r>
+                                    <w:proofErr w:type="spellEnd"/>
                                   </w:p>
                                 </w:txbxContent>
                               </wps:txbx>
@@ -6833,6 +6948,7 @@
                                         <w:lang w:val="es-ES"/>
                                       </w:rPr>
                                     </w:pPr>
+                                    <w:proofErr w:type="spellStart"/>
                                     <w:r>
                                       <w:rPr>
                                         <w:sz w:val="18"/>
@@ -6840,6 +6956,7 @@
                                       </w:rPr>
                                       <w:t>RightCenter</w:t>
                                     </w:r>
+                                    <w:proofErr w:type="spellEnd"/>
                                   </w:p>
                                 </w:txbxContent>
                               </wps:txbx>
@@ -6879,6 +6996,7 @@
                                         <w:lang w:val="es-ES"/>
                                       </w:rPr>
                                     </w:pPr>
+                                    <w:proofErr w:type="spellStart"/>
                                     <w:r>
                                       <w:rPr>
                                         <w:sz w:val="18"/>
@@ -6893,6 +7011,7 @@
                                       </w:rPr>
                                       <w:t>Bottom</w:t>
                                     </w:r>
+                                    <w:proofErr w:type="spellEnd"/>
                                   </w:p>
                                 </w:txbxContent>
                               </wps:txbx>
@@ -6932,6 +7051,7 @@
                                         <w:lang w:val="es-ES"/>
                                       </w:rPr>
                                     </w:pPr>
+                                    <w:proofErr w:type="spellStart"/>
                                     <w:r>
                                       <w:rPr>
                                         <w:sz w:val="18"/>
@@ -6939,6 +7059,7 @@
                                       </w:rPr>
                                       <w:t>CenterBottom</w:t>
                                     </w:r>
+                                    <w:proofErr w:type="spellEnd"/>
                                   </w:p>
                                 </w:txbxContent>
                               </wps:txbx>
@@ -6978,6 +7099,7 @@
                                         <w:lang w:val="es-ES"/>
                                       </w:rPr>
                                     </w:pPr>
+                                    <w:proofErr w:type="spellStart"/>
                                     <w:r>
                                       <w:rPr>
                                         <w:sz w:val="18"/>
@@ -6985,6 +7107,7 @@
                                       </w:rPr>
                                       <w:t>RightBottom</w:t>
                                     </w:r>
+                                    <w:proofErr w:type="spellEnd"/>
                                   </w:p>
                                 </w:txbxContent>
                               </wps:txbx>
@@ -7360,6 +7483,7 @@
           </w:p>
         </w:tc>
       </w:tr>
+      <w:bookmarkEnd w:id="0"/>
     </w:tbl>
     <w:p>
       <w:pPr>
@@ -7545,7 +7669,29 @@
           <w:highlight w:val="yellow"/>
           <w:lang w:val="es-ES_tradnl"/>
         </w:rPr>
-        <w:t>Nombre de archivo Shutterstock o descripción de ilustración a crear</w:t>
+        <w:t xml:space="preserve">Nombre de archivo </w:t>
+      </w:r>
+      <w:proofErr w:type="spellStart"/>
+      <w:r>
+        <w:rPr>
+          <w:rFonts w:ascii="Arial" w:hAnsi="Arial" w:cs="Arial"/>
+          <w:sz w:val="18"/>
+          <w:szCs w:val="18"/>
+          <w:highlight w:val="yellow"/>
+          <w:lang w:val="es-ES_tradnl"/>
+        </w:rPr>
+        <w:t>Shutterstock</w:t>
+      </w:r>
+      <w:proofErr w:type="spellEnd"/>
+      <w:r>
+        <w:rPr>
+          <w:rFonts w:ascii="Arial" w:hAnsi="Arial" w:cs="Arial"/>
+          <w:sz w:val="18"/>
+          <w:szCs w:val="18"/>
+          <w:highlight w:val="yellow"/>
+          <w:lang w:val="es-ES_tradnl"/>
+        </w:rPr>
+        <w:t xml:space="preserve"> o descripción de ilustración a crear</w:t>
       </w:r>
     </w:p>
     <w:p>
@@ -7853,7 +7999,29 @@
                 <w:szCs w:val="18"/>
                 <w:lang w:val="es-ES_tradnl"/>
               </w:rPr>
-              <w:t>Contenido del texto (max. 30 caracteres)</w:t>
+              <w:t>Contenido del texto (</w:t>
+            </w:r>
+            <w:proofErr w:type="spellStart"/>
+            <w:r>
+              <w:rPr>
+                <w:rFonts w:ascii="Arial" w:hAnsi="Arial" w:cs="Arial"/>
+                <w:i/>
+                <w:sz w:val="18"/>
+                <w:szCs w:val="18"/>
+                <w:lang w:val="es-ES_tradnl"/>
+              </w:rPr>
+              <w:t>max</w:t>
+            </w:r>
+            <w:proofErr w:type="spellEnd"/>
+            <w:r>
+              <w:rPr>
+                <w:rFonts w:ascii="Arial" w:hAnsi="Arial" w:cs="Arial"/>
+                <w:i/>
+                <w:sz w:val="18"/>
+                <w:szCs w:val="18"/>
+                <w:lang w:val="es-ES_tradnl"/>
+              </w:rPr>
+              <w:t>. 30 caracteres)</w:t>
             </w:r>
           </w:p>
         </w:tc>
@@ -7973,6 +8141,7 @@
                     <w:lang w:val="es-ES_tradnl"/>
                   </w:rPr>
                 </w:pPr>
+                <w:proofErr w:type="spellStart"/>
                 <w:r>
                   <w:rPr>
                     <w:rFonts w:ascii="Arial" w:hAnsi="Arial" w:cs="Arial"/>
@@ -7982,6 +8151,7 @@
                   </w:rPr>
                   <w:t>CenterTop</w:t>
                 </w:r>
+                <w:proofErr w:type="spellEnd"/>
               </w:p>
             </w:tc>
           </w:sdtContent>
@@ -8075,6 +8245,7 @@
                     <w:lang w:val="es-ES_tradnl"/>
                   </w:rPr>
                 </w:pPr>
+                <w:proofErr w:type="spellStart"/>
                 <w:r>
                   <w:rPr>
                     <w:rFonts w:ascii="Arial" w:hAnsi="Arial" w:cs="Arial"/>
@@ -8084,6 +8255,7 @@
                   </w:rPr>
                   <w:t>CenterCenter</w:t>
                 </w:r>
+                <w:proofErr w:type="spellEnd"/>
               </w:p>
             </w:tc>
           </w:sdtContent>
@@ -8331,6 +8503,7 @@
                                         <w:lang w:val="es-ES"/>
                                       </w:rPr>
                                     </w:pPr>
+                                    <w:proofErr w:type="spellStart"/>
                                     <w:r>
                                       <w:rPr>
                                         <w:sz w:val="18"/>
@@ -8338,6 +8511,7 @@
                                       </w:rPr>
                                       <w:t>LeftTop</w:t>
                                     </w:r>
+                                    <w:proofErr w:type="spellEnd"/>
                                   </w:p>
                                 </w:txbxContent>
                               </wps:txbx>
@@ -8377,6 +8551,7 @@
                                         <w:lang w:val="es-ES"/>
                                       </w:rPr>
                                     </w:pPr>
+                                    <w:proofErr w:type="spellStart"/>
                                     <w:r>
                                       <w:rPr>
                                         <w:sz w:val="18"/>
@@ -8391,6 +8566,7 @@
                                       </w:rPr>
                                       <w:t>Top</w:t>
                                     </w:r>
+                                    <w:proofErr w:type="spellEnd"/>
                                   </w:p>
                                 </w:txbxContent>
                               </wps:txbx>
@@ -8430,6 +8606,7 @@
                                         <w:lang w:val="es-ES"/>
                                       </w:rPr>
                                     </w:pPr>
+                                    <w:proofErr w:type="spellStart"/>
                                     <w:r>
                                       <w:rPr>
                                         <w:sz w:val="18"/>
@@ -8444,6 +8621,7 @@
                                       </w:rPr>
                                       <w:t>Top</w:t>
                                     </w:r>
+                                    <w:proofErr w:type="spellEnd"/>
                                   </w:p>
                                 </w:txbxContent>
                               </wps:txbx>
@@ -8483,6 +8661,7 @@
                                         <w:lang w:val="es-ES"/>
                                       </w:rPr>
                                     </w:pPr>
+                                    <w:proofErr w:type="spellStart"/>
                                     <w:r>
                                       <w:rPr>
                                         <w:sz w:val="18"/>
@@ -8497,6 +8676,7 @@
                                       </w:rPr>
                                       <w:t>Center</w:t>
                                     </w:r>
+                                    <w:proofErr w:type="spellEnd"/>
                                   </w:p>
                                 </w:txbxContent>
                               </wps:txbx>
@@ -8536,6 +8716,7 @@
                                         <w:lang w:val="es-ES"/>
                                       </w:rPr>
                                     </w:pPr>
+                                    <w:proofErr w:type="spellStart"/>
                                     <w:r>
                                       <w:rPr>
                                         <w:sz w:val="18"/>
@@ -8543,6 +8724,7 @@
                                       </w:rPr>
                                       <w:t>CenterCenter</w:t>
                                     </w:r>
+                                    <w:proofErr w:type="spellEnd"/>
                                   </w:p>
                                 </w:txbxContent>
                               </wps:txbx>
@@ -8582,6 +8764,7 @@
                                         <w:lang w:val="es-ES"/>
                                       </w:rPr>
                                     </w:pPr>
+                                    <w:proofErr w:type="spellStart"/>
                                     <w:r>
                                       <w:rPr>
                                         <w:sz w:val="18"/>
@@ -8589,6 +8772,7 @@
                                       </w:rPr>
                                       <w:t>RightCenter</w:t>
                                     </w:r>
+                                    <w:proofErr w:type="spellEnd"/>
                                   </w:p>
                                 </w:txbxContent>
                               </wps:txbx>
@@ -8628,6 +8812,7 @@
                                         <w:lang w:val="es-ES"/>
                                       </w:rPr>
                                     </w:pPr>
+                                    <w:proofErr w:type="spellStart"/>
                                     <w:r>
                                       <w:rPr>
                                         <w:sz w:val="18"/>
@@ -8642,6 +8827,7 @@
                                       </w:rPr>
                                       <w:t>Bottom</w:t>
                                     </w:r>
+                                    <w:proofErr w:type="spellEnd"/>
                                   </w:p>
                                 </w:txbxContent>
                               </wps:txbx>
@@ -8681,6 +8867,7 @@
                                         <w:lang w:val="es-ES"/>
                                       </w:rPr>
                                     </w:pPr>
+                                    <w:proofErr w:type="spellStart"/>
                                     <w:r>
                                       <w:rPr>
                                         <w:sz w:val="18"/>
@@ -8688,6 +8875,7 @@
                                       </w:rPr>
                                       <w:t>CenterBottom</w:t>
                                     </w:r>
+                                    <w:proofErr w:type="spellEnd"/>
                                   </w:p>
                                 </w:txbxContent>
                               </wps:txbx>
@@ -8727,6 +8915,7 @@
                                         <w:lang w:val="es-ES"/>
                                       </w:rPr>
                                     </w:pPr>
+                                    <w:proofErr w:type="spellStart"/>
                                     <w:r>
                                       <w:rPr>
                                         <w:sz w:val="18"/>
@@ -8734,6 +8923,7 @@
                                       </w:rPr>
                                       <w:t>RightBottom</w:t>
                                     </w:r>
+                                    <w:proofErr w:type="spellEnd"/>
                                   </w:p>
                                 </w:txbxContent>
                               </wps:txbx>
@@ -9270,7 +9460,29 @@
           <w:highlight w:val="yellow"/>
           <w:lang w:val="es-ES_tradnl"/>
         </w:rPr>
-        <w:t>Nombre de archivo Shutterstock o descripción de ilustración a crear</w:t>
+        <w:t xml:space="preserve">Nombre de archivo </w:t>
+      </w:r>
+      <w:proofErr w:type="spellStart"/>
+      <w:r>
+        <w:rPr>
+          <w:rFonts w:ascii="Arial" w:hAnsi="Arial" w:cs="Arial"/>
+          <w:sz w:val="18"/>
+          <w:szCs w:val="18"/>
+          <w:highlight w:val="yellow"/>
+          <w:lang w:val="es-ES_tradnl"/>
+        </w:rPr>
+        <w:t>Shutterstock</w:t>
+      </w:r>
+      <w:proofErr w:type="spellEnd"/>
+      <w:r>
+        <w:rPr>
+          <w:rFonts w:ascii="Arial" w:hAnsi="Arial" w:cs="Arial"/>
+          <w:sz w:val="18"/>
+          <w:szCs w:val="18"/>
+          <w:highlight w:val="yellow"/>
+          <w:lang w:val="es-ES_tradnl"/>
+        </w:rPr>
+        <w:t xml:space="preserve"> o descripción de ilustración a crear</w:t>
       </w:r>
     </w:p>
     <w:p>
@@ -9582,7 +9794,29 @@
                 <w:szCs w:val="18"/>
                 <w:lang w:val="es-ES_tradnl"/>
               </w:rPr>
-              <w:t>Contenido del texto (max. 30 caracteres)</w:t>
+              <w:t>Contenido del texto (</w:t>
+            </w:r>
+            <w:proofErr w:type="spellStart"/>
+            <w:r>
+              <w:rPr>
+                <w:rFonts w:ascii="Arial" w:hAnsi="Arial" w:cs="Arial"/>
+                <w:i/>
+                <w:sz w:val="18"/>
+                <w:szCs w:val="18"/>
+                <w:lang w:val="es-ES_tradnl"/>
+              </w:rPr>
+              <w:t>max</w:t>
+            </w:r>
+            <w:proofErr w:type="spellEnd"/>
+            <w:r>
+              <w:rPr>
+                <w:rFonts w:ascii="Arial" w:hAnsi="Arial" w:cs="Arial"/>
+                <w:i/>
+                <w:sz w:val="18"/>
+                <w:szCs w:val="18"/>
+                <w:lang w:val="es-ES_tradnl"/>
+              </w:rPr>
+              <w:t>. 30 caracteres)</w:t>
             </w:r>
           </w:p>
         </w:tc>
@@ -9635,6 +9869,7 @@
                 <w:szCs w:val="18"/>
                 <w:lang w:val="es-ES_tradnl"/>
               </w:rPr>
+              <w:lastRenderedPageBreak/>
               <w:t>Texto 1</w:t>
             </w:r>
           </w:p>
@@ -9711,6 +9946,7 @@
                     <w:lang w:val="es-ES_tradnl"/>
                   </w:rPr>
                 </w:pPr>
+                <w:proofErr w:type="spellStart"/>
                 <w:r>
                   <w:rPr>
                     <w:rFonts w:ascii="Arial" w:hAnsi="Arial" w:cs="Arial"/>
@@ -9720,6 +9956,7 @@
                   </w:rPr>
                   <w:t>CenterTop</w:t>
                 </w:r>
+                <w:proofErr w:type="spellEnd"/>
               </w:p>
             </w:tc>
           </w:sdtContent>
@@ -9810,6 +10047,7 @@
                     <w:lang w:val="es-ES_tradnl"/>
                   </w:rPr>
                 </w:pPr>
+                <w:proofErr w:type="spellStart"/>
                 <w:r>
                   <w:rPr>
                     <w:rFonts w:ascii="Arial" w:hAnsi="Arial" w:cs="Arial"/>
@@ -9819,6 +10057,7 @@
                   </w:rPr>
                   <w:t>LeftTop</w:t>
                 </w:r>
+                <w:proofErr w:type="spellEnd"/>
               </w:p>
             </w:tc>
           </w:sdtContent>
@@ -9909,6 +10148,7 @@
                     <w:lang w:val="es-ES_tradnl"/>
                   </w:rPr>
                 </w:pPr>
+                <w:proofErr w:type="spellStart"/>
                 <w:r>
                   <w:rPr>
                     <w:rFonts w:ascii="Arial" w:hAnsi="Arial" w:cs="Arial"/>
@@ -9918,6 +10158,7 @@
                   </w:rPr>
                   <w:t>RightTop</w:t>
                 </w:r>
+                <w:proofErr w:type="spellEnd"/>
               </w:p>
             </w:tc>
           </w:sdtContent>
@@ -9939,7 +10180,6 @@
                 <w:lang w:val="es-ES_tradnl"/>
               </w:rPr>
             </w:pPr>
-            <w:bookmarkStart w:id="0" w:name="_GoBack" w:colFirst="0" w:colLast="1"/>
             <w:r>
               <w:rPr>
                 <w:rFonts w:ascii="Arial" w:hAnsi="Arial" w:cs="Arial"/>
@@ -10075,6 +10315,7 @@
                                         <w:lang w:val="es-ES"/>
                                       </w:rPr>
                                     </w:pPr>
+                                    <w:proofErr w:type="spellStart"/>
                                     <w:r>
                                       <w:rPr>
                                         <w:sz w:val="18"/>
@@ -10082,6 +10323,7 @@
                                       </w:rPr>
                                       <w:t>LeftTop</w:t>
                                     </w:r>
+                                    <w:proofErr w:type="spellEnd"/>
                                   </w:p>
                                 </w:txbxContent>
                               </wps:txbx>
@@ -10121,6 +10363,7 @@
                                         <w:lang w:val="es-ES"/>
                                       </w:rPr>
                                     </w:pPr>
+                                    <w:proofErr w:type="spellStart"/>
                                     <w:r>
                                       <w:rPr>
                                         <w:sz w:val="18"/>
@@ -10135,6 +10378,7 @@
                                       </w:rPr>
                                       <w:t>Top</w:t>
                                     </w:r>
+                                    <w:proofErr w:type="spellEnd"/>
                                   </w:p>
                                 </w:txbxContent>
                               </wps:txbx>
@@ -10174,6 +10418,7 @@
                                         <w:lang w:val="es-ES"/>
                                       </w:rPr>
                                     </w:pPr>
+                                    <w:proofErr w:type="spellStart"/>
                                     <w:r>
                                       <w:rPr>
                                         <w:sz w:val="18"/>
@@ -10188,6 +10433,7 @@
                                       </w:rPr>
                                       <w:t>Top</w:t>
                                     </w:r>
+                                    <w:proofErr w:type="spellEnd"/>
                                   </w:p>
                                 </w:txbxContent>
                               </wps:txbx>
@@ -10227,6 +10473,7 @@
                                         <w:lang w:val="es-ES"/>
                                       </w:rPr>
                                     </w:pPr>
+                                    <w:proofErr w:type="spellStart"/>
                                     <w:r>
                                       <w:rPr>
                                         <w:sz w:val="18"/>
@@ -10241,6 +10488,7 @@
                                       </w:rPr>
                                       <w:t>Center</w:t>
                                     </w:r>
+                                    <w:proofErr w:type="spellEnd"/>
                                   </w:p>
                                 </w:txbxContent>
                               </wps:txbx>
@@ -10280,6 +10528,7 @@
                                         <w:lang w:val="es-ES"/>
                                       </w:rPr>
                                     </w:pPr>
+                                    <w:proofErr w:type="spellStart"/>
                                     <w:r>
                                       <w:rPr>
                                         <w:sz w:val="18"/>
@@ -10287,6 +10536,7 @@
                                       </w:rPr>
                                       <w:t>CenterCenter</w:t>
                                     </w:r>
+                                    <w:proofErr w:type="spellEnd"/>
                                   </w:p>
                                 </w:txbxContent>
                               </wps:txbx>
@@ -10326,6 +10576,7 @@
                                         <w:lang w:val="es-ES"/>
                                       </w:rPr>
                                     </w:pPr>
+                                    <w:proofErr w:type="spellStart"/>
                                     <w:r>
                                       <w:rPr>
                                         <w:sz w:val="18"/>
@@ -10333,6 +10584,7 @@
                                       </w:rPr>
                                       <w:t>RightCenter</w:t>
                                     </w:r>
+                                    <w:proofErr w:type="spellEnd"/>
                                   </w:p>
                                 </w:txbxContent>
                               </wps:txbx>
@@ -10372,6 +10624,7 @@
                                         <w:lang w:val="es-ES"/>
                                       </w:rPr>
                                     </w:pPr>
+                                    <w:proofErr w:type="spellStart"/>
                                     <w:r>
                                       <w:rPr>
                                         <w:sz w:val="18"/>
@@ -10386,6 +10639,7 @@
                                       </w:rPr>
                                       <w:t>Bottom</w:t>
                                     </w:r>
+                                    <w:proofErr w:type="spellEnd"/>
                                   </w:p>
                                 </w:txbxContent>
                               </wps:txbx>
@@ -10425,6 +10679,7 @@
                                         <w:lang w:val="es-ES"/>
                                       </w:rPr>
                                     </w:pPr>
+                                    <w:proofErr w:type="spellStart"/>
                                     <w:r>
                                       <w:rPr>
                                         <w:sz w:val="18"/>
@@ -10432,6 +10687,7 @@
                                       </w:rPr>
                                       <w:t>CenterBottom</w:t>
                                     </w:r>
+                                    <w:proofErr w:type="spellEnd"/>
                                   </w:p>
                                 </w:txbxContent>
                               </wps:txbx>
@@ -10471,6 +10727,7 @@
                                         <w:lang w:val="es-ES"/>
                                       </w:rPr>
                                     </w:pPr>
+                                    <w:proofErr w:type="spellStart"/>
                                     <w:r>
                                       <w:rPr>
                                         <w:sz w:val="18"/>
@@ -10478,6 +10735,7 @@
                                       </w:rPr>
                                       <w:t>RightBottom</w:t>
                                     </w:r>
+                                    <w:proofErr w:type="spellEnd"/>
                                   </w:p>
                                 </w:txbxContent>
                               </wps:txbx>
@@ -10849,7 +11107,6 @@
           </w:p>
         </w:tc>
       </w:tr>
-      <w:bookmarkEnd w:id="0"/>
     </w:tbl>
     <w:p>
       <w:pPr>
@@ -11910,6 +12167,7 @@
     <w:rsidRoot w:val="00F1651E"/>
     <w:rsid w:val="0049281A"/>
     <w:rsid w:val="004C64FC"/>
+    <w:rsid w:val="00913CFC"/>
     <w:rsid w:val="009E565E"/>
     <w:rsid w:val="00AE318A"/>
     <w:rsid w:val="00C7331A"/>

</xml_diff>